<commit_message>
Added shell command to AMDAT_manual.docx
git-svn-id: file:///home/pkawak/git/svn/tmp/AMDAT_trunk/AMDAT/trunk@27 25419694-f2fb-4e8e-af61-79680089b9de
</commit_message>
<xml_diff>
--- a/AMDAT_manual.docx
+++ b/AMDAT_manual.docx
@@ -1458,6 +1458,18 @@
     <w:p>
       <w:pPr>
         <w:numPr>
+          <w:ilvl w:val="3"/>
+          <w:numId w:val="6"/>
+        </w:numPr>
+        <w:spacing w:after="0"/>
+      </w:pPr>
+      <w:r>
+        <w:t>shell</w:t>
+      </w:r>
+    </w:p>
+    <w:p>
+      <w:pPr>
+        <w:numPr>
           <w:ilvl w:val="2"/>
           <w:numId w:val="6"/>
         </w:numPr>
@@ -2254,6 +2266,7 @@
           <w:sz w:val="20"/>
           <w:szCs w:val="20"/>
         </w:rPr>
+        <w:lastRenderedPageBreak/>
         <w:t>*Fourier Transform of Velocity Autocorrelation Function</w:t>
       </w:r>
       <w:r>
@@ -2290,7 +2303,6 @@
           <w:sz w:val="20"/>
           <w:szCs w:val="20"/>
         </w:rPr>
-        <w:lastRenderedPageBreak/>
         <w:t>Van Hove Self</w:t>
       </w:r>
       <w:r>
@@ -7784,6 +7796,78 @@
     <w:p>
       <w:pPr>
         <w:spacing w:after="0"/>
+        <w:rPr>
+          <w:b/>
+          <w:sz w:val="20"/>
+          <w:szCs w:val="20"/>
+        </w:rPr>
+      </w:pPr>
+    </w:p>
+    <w:p>
+      <w:pPr>
+        <w:spacing w:after="0"/>
+        <w:rPr>
+          <w:b/>
+          <w:sz w:val="20"/>
+          <w:szCs w:val="20"/>
+        </w:rPr>
+      </w:pPr>
+      <w:r>
+        <w:rPr>
+          <w:b/>
+          <w:sz w:val="20"/>
+          <w:szCs w:val="20"/>
+        </w:rPr>
+        <w:t>shell</w:t>
+      </w:r>
+    </w:p>
+    <w:p>
+      <w:pPr>
+        <w:spacing w:after="0"/>
+        <w:rPr>
+          <w:i/>
+          <w:sz w:val="20"/>
+          <w:szCs w:val="20"/>
+        </w:rPr>
+      </w:pPr>
+      <w:r>
+        <w:rPr>
+          <w:sz w:val="20"/>
+          <w:szCs w:val="20"/>
+        </w:rPr>
+        <w:tab/>
+      </w:r>
+      <w:r>
+        <w:rPr>
+          <w:i/>
+          <w:sz w:val="20"/>
+          <w:szCs w:val="20"/>
+        </w:rPr>
+        <w:t>shell &lt;cmd&gt; &lt;arg&gt; &lt;arg&gt;</w:t>
+      </w:r>
+    </w:p>
+    <w:p>
+      <w:pPr>
+        <w:spacing w:after="0"/>
+        <w:ind w:left="180"/>
+        <w:rPr>
+          <w:sz w:val="20"/>
+          <w:szCs w:val="20"/>
+        </w:rPr>
+      </w:pPr>
+      <w:r>
+        <w:rPr>
+          <w:sz w:val="20"/>
+          <w:szCs w:val="20"/>
+        </w:rPr>
+        <w:t>Executes a shell command such as mkdir, cp, mv, rm, or a script such as /PATH/my_script.sh</w:t>
+      </w:r>
+      <w:bookmarkStart w:id="0" w:name="_GoBack"/>
+      <w:bookmarkEnd w:id="0"/>
+    </w:p>
+    <w:p>
+      <w:pPr>
+        <w:spacing w:after="0"/>
         <w:ind w:left="180"/>
       </w:pPr>
     </w:p>
@@ -7856,6 +7940,7 @@
           <w:sz w:val="20"/>
           <w:szCs w:val="20"/>
         </w:rPr>
+        <w:lastRenderedPageBreak/>
         <w:t>f</w:t>
       </w:r>
       <w:r>
@@ -7961,7 +8046,6 @@
           <w:sz w:val="20"/>
           <w:szCs w:val="20"/>
         </w:rPr>
-        <w:lastRenderedPageBreak/>
         <w:t xml:space="preserve">Loops over the region between </w:t>
       </w:r>
       <w:r>
@@ -9360,7 +9444,6 @@
           <w:rFonts w:ascii="Calibri" w:hAnsi="Calibri" w:cs="Calibri"/>
           <w:sz w:val="20"/>
         </w:rPr>
-        <w:lastRenderedPageBreak/>
         <w:t>composition</w:t>
       </w:r>
     </w:p>
@@ -10335,8 +10418,8 @@
         <w:spacing w:after="0"/>
         <w:ind w:left="360"/>
       </w:pPr>
-      <w:bookmarkStart w:id="0" w:name="__DdeLink__1891_1325987001"/>
-      <w:bookmarkEnd w:id="0"/>
+      <w:bookmarkStart w:id="1" w:name="__DdeLink__1891_1325987001"/>
+      <w:bookmarkEnd w:id="1"/>
       <w:r>
         <w:rPr>
           <w:i/>
@@ -11162,7 +11245,14 @@
         <w:rPr>
           <w:sz w:val="20"/>
         </w:rPr>
-        <w:t xml:space="preserve">is either 0 or 1: if 0, time displacements across multiple blocks use only the first frame in each block, if 1, they are average over all frames. . </w:t>
+        <w:t xml:space="preserve">is either 0 or 1: if 0, time </w:t>
+      </w:r>
+      <w:r>
+        <w:rPr>
+          <w:sz w:val="20"/>
+        </w:rPr>
+        <w:lastRenderedPageBreak/>
+        <w:t xml:space="preserve">displacements across multiple blocks use only the first frame in each block, if 1, they are average over all frames. . </w:t>
       </w:r>
       <w:r>
         <w:rPr>
@@ -11235,7 +11325,6 @@
           <w:i/>
           <w:sz w:val="20"/>
         </w:rPr>
-        <w:lastRenderedPageBreak/>
         <w:t>Isf_list &lt;output file&gt;</w:t>
       </w:r>
       <w:r>
@@ -12371,7 +12460,11 @@
         <w:spacing w:after="0"/>
       </w:pPr>
       <w:r>
-        <w:t>Calculates mean string length, mean number of strings, string order parameter, and distribution of string lengths. The target should be a trajectory list of mobile particles. This can be produced via the “find_fast” command. Threshold sets the threshold (as a multiple of sigma</w:t>
+        <w:t xml:space="preserve">Calculates mean string length, mean number of strings, string order parameter, and distribution of string lengths. The target should be a trajectory list of mobile particles. This can be produced via the “find_fast” command. Threshold sets </w:t>
+      </w:r>
+      <w:r>
+        <w:lastRenderedPageBreak/>
+        <w:t>the threshold (as a multiple of sigma</w:t>
       </w:r>
       <w:r>
         <w:rPr>
@@ -12897,7 +12990,7 @@
           <v:shape id="_x0000_i1025" type="#_x0000_t75" style="width:127pt;height:38.7pt" o:ole="">
             <v:imagedata r:id="rId6" o:title=""/>
           </v:shape>
-          <o:OLEObject Type="Embed" ProgID="Equation.DSMT4" ShapeID="_x0000_i1025" DrawAspect="Content" ObjectID="_1447583141" r:id="rId7"/>
+          <o:OLEObject Type="Embed" ProgID="Equation.DSMT4" ShapeID="_x0000_i1025" DrawAspect="Content" ObjectID="_1448889640" r:id="rId7"/>
         </w:object>
       </w:r>
     </w:p>
@@ -12937,7 +13030,7 @@
           <v:shape id="_x0000_i1026" type="#_x0000_t75" style="width:113.45pt;height:37.35pt" o:ole="">
             <v:imagedata r:id="rId8" o:title=""/>
           </v:shape>
-          <o:OLEObject Type="Embed" ProgID="Equation.DSMT4" ShapeID="_x0000_i1026" DrawAspect="Content" ObjectID="_1447583142" r:id="rId9"/>
+          <o:OLEObject Type="Embed" ProgID="Equation.DSMT4" ShapeID="_x0000_i1026" DrawAspect="Content" ObjectID="_1448889641" r:id="rId9"/>
         </w:object>
       </w:r>
     </w:p>
@@ -13046,6 +13139,7 @@
         <w:rPr>
           <w:sz w:val="20"/>
         </w:rPr>
+        <w:lastRenderedPageBreak/>
         <w:t xml:space="preserve">This algorithm uses a spatial decomposition of the box into cells, with cells guaranteed to be of size </w:t>
       </w:r>
       <w:r>
@@ -13133,7 +13227,6 @@
           <w:i/>
           <w:sz w:val="20"/>
         </w:rPr>
-        <w:lastRenderedPageBreak/>
         <w:t>&lt;target&gt;</w:t>
       </w:r>
     </w:p>
@@ -13599,7 +13692,7 @@
           <v:shape id="_x0000_i1027" type="#_x0000_t75" style="width:103.9pt;height:50.25pt" o:ole="">
             <v:imagedata r:id="rId10" o:title=""/>
           </v:shape>
-          <o:OLEObject Type="Embed" ProgID="Equation.DSMT4" ShapeID="_x0000_i1027" DrawAspect="Content" ObjectID="_1447583143" r:id="rId11"/>
+          <o:OLEObject Type="Embed" ProgID="Equation.DSMT4" ShapeID="_x0000_i1027" DrawAspect="Content" ObjectID="_1448889642" r:id="rId11"/>
         </w:object>
       </w:r>
     </w:p>
@@ -13632,7 +13725,7 @@
           <v:shape id="_x0000_i1028" type="#_x0000_t75" style="width:17.65pt;height:18.35pt" o:ole="">
             <v:imagedata r:id="rId12" o:title=""/>
           </v:shape>
-          <o:OLEObject Type="Embed" ProgID="Equation.DSMT4" ShapeID="_x0000_i1028" DrawAspect="Content" ObjectID="_1447583144" r:id="rId13"/>
+          <o:OLEObject Type="Embed" ProgID="Equation.DSMT4" ShapeID="_x0000_i1028" DrawAspect="Content" ObjectID="_1448889643" r:id="rId13"/>
         </w:object>
       </w:r>
       <w:r>
@@ -13800,7 +13893,7 @@
           <v:shape id="_x0000_i1029" type="#_x0000_t75" style="width:103.9pt;height:48.25pt" o:ole="">
             <v:imagedata r:id="rId14" o:title=""/>
           </v:shape>
-          <o:OLEObject Type="Embed" ProgID="Equation.DSMT4" ShapeID="_x0000_i1029" DrawAspect="Content" ObjectID="_1447583145" r:id="rId15"/>
+          <o:OLEObject Type="Embed" ProgID="Equation.DSMT4" ShapeID="_x0000_i1029" DrawAspect="Content" ObjectID="_1448889644" r:id="rId15"/>
         </w:object>
       </w:r>
     </w:p>
@@ -13830,7 +13923,7 @@
           <v:shape id="_x0000_i1030" type="#_x0000_t75" style="width:104.6pt;height:48.25pt" o:ole="">
             <v:imagedata r:id="rId16" o:title=""/>
           </v:shape>
-          <o:OLEObject Type="Embed" ProgID="Equation.DSMT4" ShapeID="_x0000_i1030" DrawAspect="Content" ObjectID="_1447583146" r:id="rId17"/>
+          <o:OLEObject Type="Embed" ProgID="Equation.DSMT4" ShapeID="_x0000_i1030" DrawAspect="Content" ObjectID="_1448889645" r:id="rId17"/>
         </w:object>
       </w:r>
     </w:p>
@@ -13878,7 +13971,7 @@
           <v:shape id="_x0000_i1031" type="#_x0000_t75" style="width:17.65pt;height:18.35pt" o:ole="">
             <v:imagedata r:id="rId12" o:title=""/>
           </v:shape>
-          <o:OLEObject Type="Embed" ProgID="Equation.DSMT4" ShapeID="_x0000_i1031" DrawAspect="Content" ObjectID="_1447583147" r:id="rId18"/>
+          <o:OLEObject Type="Embed" ProgID="Equation.DSMT4" ShapeID="_x0000_i1031" DrawAspect="Content" ObjectID="_1448889646" r:id="rId18"/>
         </w:object>
       </w:r>
       <w:r>
@@ -13896,7 +13989,7 @@
           <v:shape id="_x0000_i1032" type="#_x0000_t75" style="width:18.35pt;height:18.35pt" o:ole="">
             <v:imagedata r:id="rId19" o:title=""/>
           </v:shape>
-          <o:OLEObject Type="Embed" ProgID="Equation.DSMT4" ShapeID="_x0000_i1032" DrawAspect="Content" ObjectID="_1447583148" r:id="rId20"/>
+          <o:OLEObject Type="Embed" ProgID="Equation.DSMT4" ShapeID="_x0000_i1032" DrawAspect="Content" ObjectID="_1448889647" r:id="rId20"/>
         </w:object>
       </w:r>
       <w:r>
@@ -15520,7 +15613,7 @@
         <w:rPr>
           <w:sz w:val="20"/>
         </w:rPr>
-        <w:t>.</w:t>
+        <w:t>, shell.</w:t>
       </w:r>
     </w:p>
     <w:p>
@@ -15721,8 +15814,6 @@
         </w:rPr>
         <w:t>Added new analysis method mean_displacement, which calculated the mean displacement as a function of time. Its primary purpose is to look for momentum buildup in simulations.</w:t>
       </w:r>
-      <w:bookmarkStart w:id="1" w:name="_GoBack"/>
-      <w:bookmarkEnd w:id="1"/>
     </w:p>
     <w:p>
       <w:pPr>

</xml_diff>